<commit_message>
Corrected the -1 in the range/length
</commit_message>
<xml_diff>
--- a/calls and vManage.docx
+++ b/calls and vManage.docx
@@ -60,21 +60,7 @@
         <w:rPr>
           <w:rFonts w:asciiTheme="minorHAnsi" w:hAnsiTheme="minorHAnsi"/>
         </w:rPr>
-        <w:t>This document describes vManage.py library and the calls script</w:t>
-      </w:r>
-      <w:proofErr w:type="gramStart"/>
-      <w:r>
-        <w:rPr>
-          <w:rFonts w:asciiTheme="minorHAnsi" w:hAnsiTheme="minorHAnsi"/>
-        </w:rPr>
-        <w:t xml:space="preserve">. </w:t>
-      </w:r>
-      <w:proofErr w:type="gramEnd"/>
-      <w:r>
-        <w:rPr>
-          <w:rFonts w:asciiTheme="minorHAnsi" w:hAnsiTheme="minorHAnsi"/>
-        </w:rPr>
-        <w:t xml:space="preserve">vManage.py is a library that implements the </w:t>
+        <w:t xml:space="preserve">This document describes vManage.py library and the calls script. vManage.py is a library that implements the </w:t>
       </w:r>
       <w:proofErr w:type="spellStart"/>
       <w:r>
@@ -94,21 +80,7 @@
         <w:rPr>
           <w:rFonts w:asciiTheme="minorHAnsi" w:hAnsiTheme="minorHAnsi"/>
         </w:rPr>
-        <w:t>login, get and post methods</w:t>
-      </w:r>
-      <w:proofErr w:type="gramStart"/>
-      <w:r>
-        <w:rPr>
-          <w:rFonts w:asciiTheme="minorHAnsi" w:hAnsiTheme="minorHAnsi"/>
-        </w:rPr>
-        <w:t xml:space="preserve">. </w:t>
-      </w:r>
-      <w:proofErr w:type="gramEnd"/>
-      <w:r>
-        <w:rPr>
-          <w:rFonts w:asciiTheme="minorHAnsi" w:hAnsiTheme="minorHAnsi"/>
-        </w:rPr>
-        <w:t xml:space="preserve">This </w:t>
+        <w:t xml:space="preserve">login, get and post methods. This </w:t>
       </w:r>
       <w:proofErr w:type="spellStart"/>
       <w:r>
@@ -3662,13 +3634,7 @@
         <w:rPr>
           <w:rFonts w:asciiTheme="minorHAnsi" w:hAnsiTheme="minorHAnsi"/>
         </w:rPr>
-        <w:t>T</w:t>
-      </w:r>
-      <w:r>
-        <w:rPr>
-          <w:rFonts w:asciiTheme="minorHAnsi" w:hAnsiTheme="minorHAnsi"/>
-        </w:rPr>
-        <w:t xml:space="preserve">o make a request for: </w:t>
+        <w:t xml:space="preserve">To make a request for: </w:t>
       </w:r>
       <w:hyperlink r:id="rId5" w:history="1">
         <w:r>
@@ -4648,25 +4614,7 @@
         <w:rPr>
           <w:rFonts w:asciiTheme="minorHAnsi" w:hAnsiTheme="minorHAnsi"/>
         </w:rPr>
-        <w:t xml:space="preserve">The </w:t>
-      </w:r>
-      <w:r>
-        <w:rPr>
-          <w:rFonts w:asciiTheme="minorHAnsi" w:hAnsiTheme="minorHAnsi"/>
-        </w:rPr>
-        <w:t>calls</w:t>
-      </w:r>
-      <w:r>
-        <w:rPr>
-          <w:rFonts w:asciiTheme="minorHAnsi" w:hAnsiTheme="minorHAnsi"/>
-        </w:rPr>
-        <w:t>.py code is</w:t>
-      </w:r>
-      <w:r>
-        <w:rPr>
-          <w:rFonts w:asciiTheme="minorHAnsi" w:hAnsiTheme="minorHAnsi"/>
-        </w:rPr>
-        <w:t>:</w:t>
+        <w:t>The calls.py code is:</w:t>
       </w:r>
     </w:p>
     <w:p>
@@ -4783,13 +4731,7 @@
         <w:rPr>
           <w:rFonts w:asciiTheme="minorHAnsi" w:hAnsiTheme="minorHAnsi"/>
         </w:rPr>
-        <w:t xml:space="preserve">This is </w:t>
-      </w:r>
-      <w:r>
-        <w:rPr>
-          <w:rFonts w:asciiTheme="minorHAnsi" w:hAnsiTheme="minorHAnsi"/>
-        </w:rPr>
-        <w:t>a comment.</w:t>
+        <w:t>This is a comment.</w:t>
       </w:r>
     </w:p>
     <w:p>
@@ -4964,13 +4906,7 @@
         <w:rPr>
           <w:rFonts w:asciiTheme="minorHAnsi" w:hAnsiTheme="minorHAnsi"/>
         </w:rPr>
-        <w:t xml:space="preserve">This is </w:t>
-      </w:r>
-      <w:r>
-        <w:rPr>
-          <w:rFonts w:asciiTheme="minorHAnsi" w:hAnsiTheme="minorHAnsi"/>
-        </w:rPr>
-        <w:t xml:space="preserve">the import section. We import the </w:t>
+        <w:t xml:space="preserve">This is the import section. We import the </w:t>
       </w:r>
       <w:proofErr w:type="spellStart"/>
       <w:r>
@@ -6247,7 +6183,426 @@
           <w:sz w:val="18"/>
           <w:szCs w:val="18"/>
         </w:rPr>
-        <w:t>])-</w:t>
+        <w:t>]))</w:t>
+      </w:r>
+    </w:p>
+    <w:p>
+      <w:pPr>
+        <w:shd w:val="clear" w:color="auto" w:fill="1E1E1E"/>
+        <w:spacing w:line="270" w:lineRule="atLeast"/>
+        <w:rPr>
+          <w:rFonts w:ascii="Menlo" w:eastAsia="Times New Roman" w:hAnsi="Menlo" w:cs="Menlo"/>
+          <w:color w:val="D4D4D4"/>
+          <w:sz w:val="18"/>
+          <w:szCs w:val="18"/>
+        </w:rPr>
+      </w:pPr>
+    </w:p>
+    <w:p>
+      <w:pPr>
+        <w:shd w:val="clear" w:color="auto" w:fill="1E1E1E"/>
+        <w:spacing w:line="270" w:lineRule="atLeast"/>
+        <w:rPr>
+          <w:rFonts w:ascii="Menlo" w:eastAsia="Times New Roman" w:hAnsi="Menlo" w:cs="Menlo"/>
+          <w:color w:val="D4D4D4"/>
+          <w:sz w:val="18"/>
+          <w:szCs w:val="18"/>
+        </w:rPr>
+      </w:pPr>
+      <w:r>
+        <w:rPr>
+          <w:rFonts w:ascii="Menlo" w:eastAsia="Times New Roman" w:hAnsi="Menlo" w:cs="Menlo"/>
+          <w:color w:val="D4D4D4"/>
+          <w:sz w:val="18"/>
+          <w:szCs w:val="18"/>
+        </w:rPr>
+        <w:t xml:space="preserve">    </w:t>
+      </w:r>
+      <w:r>
+        <w:rPr>
+          <w:rFonts w:ascii="Menlo" w:eastAsia="Times New Roman" w:hAnsi="Menlo" w:cs="Menlo"/>
+          <w:color w:val="608B4E"/>
+          <w:sz w:val="18"/>
+          <w:szCs w:val="18"/>
+        </w:rPr>
+        <w:t># Make an API GET request for device list</w:t>
+      </w:r>
+    </w:p>
+    <w:p>
+      <w:pPr>
+        <w:shd w:val="clear" w:color="auto" w:fill="1E1E1E"/>
+        <w:spacing w:line="270" w:lineRule="atLeast"/>
+        <w:rPr>
+          <w:rFonts w:ascii="Menlo" w:eastAsia="Times New Roman" w:hAnsi="Menlo" w:cs="Menlo"/>
+          <w:color w:val="D4D4D4"/>
+          <w:sz w:val="18"/>
+          <w:szCs w:val="18"/>
+        </w:rPr>
+      </w:pPr>
+      <w:r>
+        <w:rPr>
+          <w:rFonts w:ascii="Menlo" w:eastAsia="Times New Roman" w:hAnsi="Menlo" w:cs="Menlo"/>
+          <w:color w:val="D4D4D4"/>
+          <w:sz w:val="18"/>
+          <w:szCs w:val="18"/>
+        </w:rPr>
+        <w:t xml:space="preserve">devices = </w:t>
+      </w:r>
+      <w:proofErr w:type="spellStart"/>
+      <w:proofErr w:type="gramStart"/>
+      <w:r>
+        <w:rPr>
+          <w:rFonts w:ascii="Menlo" w:eastAsia="Times New Roman" w:hAnsi="Menlo" w:cs="Menlo"/>
+          <w:color w:val="D4D4D4"/>
+          <w:sz w:val="18"/>
+          <w:szCs w:val="18"/>
+        </w:rPr>
+        <w:t>json.loads</w:t>
+      </w:r>
+      <w:proofErr w:type="spellEnd"/>
+      <w:proofErr w:type="gramEnd"/>
+      <w:r>
+        <w:rPr>
+          <w:rFonts w:ascii="Menlo" w:eastAsia="Times New Roman" w:hAnsi="Menlo" w:cs="Menlo"/>
+          <w:color w:val="D4D4D4"/>
+          <w:sz w:val="18"/>
+          <w:szCs w:val="18"/>
+        </w:rPr>
+        <w:t>(</w:t>
+      </w:r>
+      <w:proofErr w:type="spellStart"/>
+      <w:r>
+        <w:rPr>
+          <w:rFonts w:ascii="Menlo" w:eastAsia="Times New Roman" w:hAnsi="Menlo" w:cs="Menlo"/>
+          <w:color w:val="D4D4D4"/>
+          <w:sz w:val="18"/>
+          <w:szCs w:val="18"/>
+        </w:rPr>
+        <w:t>myvManage.get</w:t>
+      </w:r>
+      <w:proofErr w:type="spellEnd"/>
+      <w:r>
+        <w:rPr>
+          <w:rFonts w:ascii="Menlo" w:eastAsia="Times New Roman" w:hAnsi="Menlo" w:cs="Menlo"/>
+          <w:color w:val="D4D4D4"/>
+          <w:sz w:val="18"/>
+          <w:szCs w:val="18"/>
+        </w:rPr>
+        <w:t>(</w:t>
+      </w:r>
+      <w:r>
+        <w:rPr>
+          <w:rFonts w:ascii="Menlo" w:eastAsia="Times New Roman" w:hAnsi="Menlo" w:cs="Menlo"/>
+          <w:color w:val="CE9178"/>
+          <w:sz w:val="18"/>
+          <w:szCs w:val="18"/>
+        </w:rPr>
+        <w:t>'/device'</w:t>
+      </w:r>
+      <w:r>
+        <w:rPr>
+          <w:rFonts w:ascii="Menlo" w:eastAsia="Times New Roman" w:hAnsi="Menlo" w:cs="Menlo"/>
+          <w:color w:val="D4D4D4"/>
+          <w:sz w:val="18"/>
+          <w:szCs w:val="18"/>
+        </w:rPr>
+        <w:t>))</w:t>
+      </w:r>
+    </w:p>
+    <w:p>
+      <w:pPr>
+        <w:shd w:val="clear" w:color="auto" w:fill="1E1E1E"/>
+        <w:spacing w:line="270" w:lineRule="atLeast"/>
+        <w:rPr>
+          <w:rFonts w:ascii="Menlo" w:eastAsia="Times New Roman" w:hAnsi="Menlo" w:cs="Menlo"/>
+          <w:color w:val="D4D4D4"/>
+          <w:sz w:val="18"/>
+          <w:szCs w:val="18"/>
+        </w:rPr>
+      </w:pPr>
+      <w:proofErr w:type="gramStart"/>
+      <w:r>
+        <w:rPr>
+          <w:rFonts w:ascii="Menlo" w:eastAsia="Times New Roman" w:hAnsi="Menlo" w:cs="Menlo"/>
+          <w:color w:val="DCDCAA"/>
+          <w:sz w:val="18"/>
+          <w:szCs w:val="18"/>
+        </w:rPr>
+        <w:t>print</w:t>
+      </w:r>
+      <w:r>
+        <w:rPr>
+          <w:rFonts w:ascii="Menlo" w:eastAsia="Times New Roman" w:hAnsi="Menlo" w:cs="Menlo"/>
+          <w:color w:val="D4D4D4"/>
+          <w:sz w:val="18"/>
+          <w:szCs w:val="18"/>
+        </w:rPr>
+        <w:t>(</w:t>
+      </w:r>
+      <w:proofErr w:type="gramEnd"/>
+      <w:r>
+        <w:rPr>
+          <w:rFonts w:ascii="Menlo" w:eastAsia="Times New Roman" w:hAnsi="Menlo" w:cs="Menlo"/>
+          <w:color w:val="CE9178"/>
+          <w:sz w:val="18"/>
+          <w:szCs w:val="18"/>
+        </w:rPr>
+        <w:t>'</w:t>
+      </w:r>
+      <w:r>
+        <w:rPr>
+          <w:rFonts w:ascii="Menlo" w:eastAsia="Times New Roman" w:hAnsi="Menlo" w:cs="Menlo"/>
+          <w:color w:val="D7BA7D"/>
+          <w:sz w:val="18"/>
+          <w:szCs w:val="18"/>
+        </w:rPr>
+        <w:t>\</w:t>
+      </w:r>
+      <w:proofErr w:type="spellStart"/>
+      <w:r>
+        <w:rPr>
+          <w:rFonts w:ascii="Menlo" w:eastAsia="Times New Roman" w:hAnsi="Menlo" w:cs="Menlo"/>
+          <w:color w:val="D7BA7D"/>
+          <w:sz w:val="18"/>
+          <w:szCs w:val="18"/>
+        </w:rPr>
+        <w:t>n</w:t>
+      </w:r>
+      <w:r>
+        <w:rPr>
+          <w:rFonts w:ascii="Menlo" w:eastAsia="Times New Roman" w:hAnsi="Menlo" w:cs="Menlo"/>
+          <w:color w:val="CE9178"/>
+          <w:sz w:val="18"/>
+          <w:szCs w:val="18"/>
+        </w:rPr>
+        <w:t>List</w:t>
+      </w:r>
+      <w:proofErr w:type="spellEnd"/>
+      <w:r>
+        <w:rPr>
+          <w:rFonts w:ascii="Menlo" w:eastAsia="Times New Roman" w:hAnsi="Menlo" w:cs="Menlo"/>
+          <w:color w:val="CE9178"/>
+          <w:sz w:val="18"/>
+          <w:szCs w:val="18"/>
+        </w:rPr>
+        <w:t xml:space="preserve"> of devices:'</w:t>
+      </w:r>
+      <w:r>
+        <w:rPr>
+          <w:rFonts w:ascii="Menlo" w:eastAsia="Times New Roman" w:hAnsi="Menlo" w:cs="Menlo"/>
+          <w:color w:val="D4D4D4"/>
+          <w:sz w:val="18"/>
+          <w:szCs w:val="18"/>
+        </w:rPr>
+        <w:t>)</w:t>
+      </w:r>
+    </w:p>
+    <w:p>
+      <w:pPr>
+        <w:shd w:val="clear" w:color="auto" w:fill="1E1E1E"/>
+        <w:spacing w:line="270" w:lineRule="atLeast"/>
+        <w:rPr>
+          <w:rFonts w:ascii="Menlo" w:eastAsia="Times New Roman" w:hAnsi="Menlo" w:cs="Menlo"/>
+          <w:color w:val="D4D4D4"/>
+          <w:sz w:val="18"/>
+          <w:szCs w:val="18"/>
+        </w:rPr>
+      </w:pPr>
+      <w:proofErr w:type="gramStart"/>
+      <w:r>
+        <w:rPr>
+          <w:rFonts w:ascii="Menlo" w:eastAsia="Times New Roman" w:hAnsi="Menlo" w:cs="Menlo"/>
+          <w:color w:val="DCDCAA"/>
+          <w:sz w:val="18"/>
+          <w:szCs w:val="18"/>
+        </w:rPr>
+        <w:t>print</w:t>
+      </w:r>
+      <w:r>
+        <w:rPr>
+          <w:rFonts w:ascii="Menlo" w:eastAsia="Times New Roman" w:hAnsi="Menlo" w:cs="Menlo"/>
+          <w:color w:val="D4D4D4"/>
+          <w:sz w:val="18"/>
+          <w:szCs w:val="18"/>
+        </w:rPr>
+        <w:t>(</w:t>
+      </w:r>
+      <w:proofErr w:type="gramEnd"/>
+      <w:r>
+        <w:rPr>
+          <w:rFonts w:ascii="Menlo" w:eastAsia="Times New Roman" w:hAnsi="Menlo" w:cs="Menlo"/>
+          <w:color w:val="CE9178"/>
+          <w:sz w:val="18"/>
+          <w:szCs w:val="18"/>
+        </w:rPr>
+        <w:t>'</w:t>
+      </w:r>
+      <w:r>
+        <w:rPr>
+          <w:rFonts w:ascii="Menlo" w:eastAsia="Times New Roman" w:hAnsi="Menlo" w:cs="Menlo"/>
+          <w:color w:val="569CD6"/>
+          <w:sz w:val="18"/>
+          <w:szCs w:val="18"/>
+        </w:rPr>
+        <w:t>%-18s%-12s%-40s</w:t>
+      </w:r>
+      <w:r>
+        <w:rPr>
+          <w:rFonts w:ascii="Menlo" w:eastAsia="Times New Roman" w:hAnsi="Menlo" w:cs="Menlo"/>
+          <w:color w:val="CE9178"/>
+          <w:sz w:val="18"/>
+          <w:szCs w:val="18"/>
+        </w:rPr>
+        <w:t>'</w:t>
+      </w:r>
+      <w:r>
+        <w:rPr>
+          <w:rFonts w:ascii="Menlo" w:eastAsia="Times New Roman" w:hAnsi="Menlo" w:cs="Menlo"/>
+          <w:color w:val="D4D4D4"/>
+          <w:sz w:val="18"/>
+          <w:szCs w:val="18"/>
+        </w:rPr>
+        <w:t xml:space="preserve"> % (</w:t>
+      </w:r>
+      <w:r>
+        <w:rPr>
+          <w:rFonts w:ascii="Menlo" w:eastAsia="Times New Roman" w:hAnsi="Menlo" w:cs="Menlo"/>
+          <w:color w:val="CE9178"/>
+          <w:sz w:val="18"/>
+          <w:szCs w:val="18"/>
+        </w:rPr>
+        <w:t>'System IP'</w:t>
+      </w:r>
+      <w:r>
+        <w:rPr>
+          <w:rFonts w:ascii="Menlo" w:eastAsia="Times New Roman" w:hAnsi="Menlo" w:cs="Menlo"/>
+          <w:color w:val="D4D4D4"/>
+          <w:sz w:val="18"/>
+          <w:szCs w:val="18"/>
+        </w:rPr>
+        <w:t xml:space="preserve">, </w:t>
+      </w:r>
+      <w:r>
+        <w:rPr>
+          <w:rFonts w:ascii="Menlo" w:eastAsia="Times New Roman" w:hAnsi="Menlo" w:cs="Menlo"/>
+          <w:color w:val="CE9178"/>
+          <w:sz w:val="18"/>
+          <w:szCs w:val="18"/>
+        </w:rPr>
+        <w:t>'Site-ID'</w:t>
+      </w:r>
+      <w:r>
+        <w:rPr>
+          <w:rFonts w:ascii="Menlo" w:eastAsia="Times New Roman" w:hAnsi="Menlo" w:cs="Menlo"/>
+          <w:color w:val="D4D4D4"/>
+          <w:sz w:val="18"/>
+          <w:szCs w:val="18"/>
+        </w:rPr>
+        <w:t xml:space="preserve">, </w:t>
+      </w:r>
+      <w:r>
+        <w:rPr>
+          <w:rFonts w:ascii="Menlo" w:eastAsia="Times New Roman" w:hAnsi="Menlo" w:cs="Menlo"/>
+          <w:color w:val="CE9178"/>
+          <w:sz w:val="18"/>
+          <w:szCs w:val="18"/>
+        </w:rPr>
+        <w:t>'UUID'</w:t>
+      </w:r>
+      <w:r>
+        <w:rPr>
+          <w:rFonts w:ascii="Menlo" w:eastAsia="Times New Roman" w:hAnsi="Menlo" w:cs="Menlo"/>
+          <w:color w:val="D4D4D4"/>
+          <w:sz w:val="18"/>
+          <w:szCs w:val="18"/>
+        </w:rPr>
+        <w:t>))</w:t>
+      </w:r>
+    </w:p>
+    <w:p>
+      <w:pPr>
+        <w:shd w:val="clear" w:color="auto" w:fill="1E1E1E"/>
+        <w:spacing w:line="270" w:lineRule="atLeast"/>
+        <w:rPr>
+          <w:rFonts w:ascii="Menlo" w:eastAsia="Times New Roman" w:hAnsi="Menlo" w:cs="Menlo"/>
+          <w:color w:val="D4D4D4"/>
+          <w:sz w:val="18"/>
+          <w:szCs w:val="18"/>
+        </w:rPr>
+      </w:pPr>
+      <w:r>
+        <w:rPr>
+          <w:rFonts w:ascii="Menlo" w:eastAsia="Times New Roman" w:hAnsi="Menlo" w:cs="Menlo"/>
+          <w:color w:val="C586C0"/>
+          <w:sz w:val="18"/>
+          <w:szCs w:val="18"/>
+        </w:rPr>
+        <w:t>for</w:t>
+      </w:r>
+      <w:r>
+        <w:rPr>
+          <w:rFonts w:ascii="Menlo" w:eastAsia="Times New Roman" w:hAnsi="Menlo" w:cs="Menlo"/>
+          <w:color w:val="D4D4D4"/>
+          <w:sz w:val="18"/>
+          <w:szCs w:val="18"/>
+        </w:rPr>
+        <w:t xml:space="preserve"> </w:t>
+      </w:r>
+      <w:proofErr w:type="spellStart"/>
+      <w:r>
+        <w:rPr>
+          <w:rFonts w:ascii="Menlo" w:eastAsia="Times New Roman" w:hAnsi="Menlo" w:cs="Menlo"/>
+          <w:color w:val="D4D4D4"/>
+          <w:sz w:val="18"/>
+          <w:szCs w:val="18"/>
+        </w:rPr>
+        <w:t>i</w:t>
+      </w:r>
+      <w:proofErr w:type="spellEnd"/>
+      <w:r>
+        <w:rPr>
+          <w:rFonts w:ascii="Menlo" w:eastAsia="Times New Roman" w:hAnsi="Menlo" w:cs="Menlo"/>
+          <w:color w:val="D4D4D4"/>
+          <w:sz w:val="18"/>
+          <w:szCs w:val="18"/>
+        </w:rPr>
+        <w:t xml:space="preserve"> </w:t>
+      </w:r>
+      <w:r>
+        <w:rPr>
+          <w:rFonts w:ascii="Menlo" w:eastAsia="Times New Roman" w:hAnsi="Menlo" w:cs="Menlo"/>
+          <w:color w:val="569CD6"/>
+          <w:sz w:val="18"/>
+          <w:szCs w:val="18"/>
+        </w:rPr>
+        <w:t>in</w:t>
+      </w:r>
+      <w:r>
+        <w:rPr>
+          <w:rFonts w:ascii="Menlo" w:eastAsia="Times New Roman" w:hAnsi="Menlo" w:cs="Menlo"/>
+          <w:color w:val="D4D4D4"/>
+          <w:sz w:val="18"/>
+          <w:szCs w:val="18"/>
+        </w:rPr>
+        <w:t xml:space="preserve"> </w:t>
+      </w:r>
+      <w:r>
+        <w:rPr>
+          <w:rFonts w:ascii="Menlo" w:eastAsia="Times New Roman" w:hAnsi="Menlo" w:cs="Menlo"/>
+          <w:color w:val="DCDCAA"/>
+          <w:sz w:val="18"/>
+          <w:szCs w:val="18"/>
+        </w:rPr>
+        <w:t>range</w:t>
+      </w:r>
+      <w:r>
+        <w:rPr>
+          <w:rFonts w:ascii="Menlo" w:eastAsia="Times New Roman" w:hAnsi="Menlo" w:cs="Menlo"/>
+          <w:color w:val="D4D4D4"/>
+          <w:sz w:val="18"/>
+          <w:szCs w:val="18"/>
+        </w:rPr>
+        <w:t xml:space="preserve"> (</w:t>
       </w:r>
       <w:r>
         <w:rPr>
@@ -6256,92 +6611,188 @@
           <w:sz w:val="18"/>
           <w:szCs w:val="18"/>
         </w:rPr>
-        <w:t>1</w:t>
-      </w:r>
-      <w:r>
-        <w:rPr>
-          <w:rFonts w:ascii="Menlo" w:eastAsia="Times New Roman" w:hAnsi="Menlo" w:cs="Menlo"/>
-          <w:color w:val="D4D4D4"/>
-          <w:sz w:val="18"/>
-          <w:szCs w:val="18"/>
-        </w:rPr>
-        <w:t>)</w:t>
-      </w:r>
-    </w:p>
-    <w:p>
-      <w:pPr>
-        <w:shd w:val="clear" w:color="auto" w:fill="1E1E1E"/>
-        <w:spacing w:line="270" w:lineRule="atLeast"/>
-        <w:rPr>
-          <w:rFonts w:ascii="Menlo" w:eastAsia="Times New Roman" w:hAnsi="Menlo" w:cs="Menlo"/>
-          <w:color w:val="D4D4D4"/>
-          <w:sz w:val="18"/>
-          <w:szCs w:val="18"/>
-        </w:rPr>
-      </w:pPr>
-    </w:p>
-    <w:p>
-      <w:pPr>
-        <w:shd w:val="clear" w:color="auto" w:fill="1E1E1E"/>
-        <w:spacing w:line="270" w:lineRule="atLeast"/>
-        <w:rPr>
-          <w:rFonts w:ascii="Menlo" w:eastAsia="Times New Roman" w:hAnsi="Menlo" w:cs="Menlo"/>
-          <w:color w:val="D4D4D4"/>
-          <w:sz w:val="18"/>
-          <w:szCs w:val="18"/>
-        </w:rPr>
-      </w:pPr>
-      <w:r>
-        <w:rPr>
-          <w:rFonts w:ascii="Menlo" w:eastAsia="Times New Roman" w:hAnsi="Menlo" w:cs="Menlo"/>
-          <w:color w:val="D4D4D4"/>
-          <w:sz w:val="18"/>
-          <w:szCs w:val="18"/>
-        </w:rPr>
-        <w:t xml:space="preserve">    </w:t>
-      </w:r>
-      <w:r>
-        <w:rPr>
-          <w:rFonts w:ascii="Menlo" w:eastAsia="Times New Roman" w:hAnsi="Menlo" w:cs="Menlo"/>
-          <w:color w:val="608B4E"/>
-          <w:sz w:val="18"/>
-          <w:szCs w:val="18"/>
-        </w:rPr>
-        <w:t># Make an API GET request for device list</w:t>
-      </w:r>
-    </w:p>
-    <w:p>
-      <w:pPr>
-        <w:shd w:val="clear" w:color="auto" w:fill="1E1E1E"/>
-        <w:spacing w:line="270" w:lineRule="atLeast"/>
-        <w:rPr>
-          <w:rFonts w:ascii="Menlo" w:eastAsia="Times New Roman" w:hAnsi="Menlo" w:cs="Menlo"/>
-          <w:color w:val="D4D4D4"/>
-          <w:sz w:val="18"/>
-          <w:szCs w:val="18"/>
-        </w:rPr>
-      </w:pPr>
-      <w:r>
-        <w:rPr>
-          <w:rFonts w:ascii="Menlo" w:eastAsia="Times New Roman" w:hAnsi="Menlo" w:cs="Menlo"/>
-          <w:color w:val="D4D4D4"/>
-          <w:sz w:val="18"/>
-          <w:szCs w:val="18"/>
-        </w:rPr>
-        <w:t xml:space="preserve">devices = </w:t>
-      </w:r>
-      <w:proofErr w:type="spellStart"/>
+        <w:t>0</w:t>
+      </w:r>
+      <w:r>
+        <w:rPr>
+          <w:rFonts w:ascii="Menlo" w:eastAsia="Times New Roman" w:hAnsi="Menlo" w:cs="Menlo"/>
+          <w:color w:val="D4D4D4"/>
+          <w:sz w:val="18"/>
+          <w:szCs w:val="18"/>
+        </w:rPr>
+        <w:t>,</w:t>
+      </w:r>
+      <w:r>
+        <w:rPr>
+          <w:rFonts w:ascii="Menlo" w:eastAsia="Times New Roman" w:hAnsi="Menlo" w:cs="Menlo"/>
+          <w:color w:val="DCDCAA"/>
+          <w:sz w:val="18"/>
+          <w:szCs w:val="18"/>
+        </w:rPr>
+        <w:t>len</w:t>
+      </w:r>
+      <w:r>
+        <w:rPr>
+          <w:rFonts w:ascii="Menlo" w:eastAsia="Times New Roman" w:hAnsi="Menlo" w:cs="Menlo"/>
+          <w:color w:val="D4D4D4"/>
+          <w:sz w:val="18"/>
+          <w:szCs w:val="18"/>
+        </w:rPr>
+        <w:t>(devices[</w:t>
+      </w:r>
+      <w:r>
+        <w:rPr>
+          <w:rFonts w:ascii="Menlo" w:eastAsia="Times New Roman" w:hAnsi="Menlo" w:cs="Menlo"/>
+          <w:color w:val="CE9178"/>
+          <w:sz w:val="18"/>
+          <w:szCs w:val="18"/>
+        </w:rPr>
+        <w:t>"data"</w:t>
+      </w:r>
+      <w:r>
+        <w:rPr>
+          <w:rFonts w:ascii="Menlo" w:eastAsia="Times New Roman" w:hAnsi="Menlo" w:cs="Menlo"/>
+          <w:color w:val="D4D4D4"/>
+          <w:sz w:val="18"/>
+          <w:szCs w:val="18"/>
+        </w:rPr>
+        <w:t>])</w:t>
+      </w:r>
+      <w:bookmarkStart w:id="0" w:name="_GoBack"/>
+      <w:bookmarkEnd w:id="0"/>
+      <w:r>
+        <w:rPr>
+          <w:rFonts w:ascii="Menlo" w:eastAsia="Times New Roman" w:hAnsi="Menlo" w:cs="Menlo"/>
+          <w:color w:val="D4D4D4"/>
+          <w:sz w:val="18"/>
+          <w:szCs w:val="18"/>
+        </w:rPr>
+        <w:t>):</w:t>
+      </w:r>
+    </w:p>
+    <w:p>
+      <w:pPr>
+        <w:shd w:val="clear" w:color="auto" w:fill="1E1E1E"/>
+        <w:spacing w:line="270" w:lineRule="atLeast"/>
+        <w:rPr>
+          <w:rFonts w:ascii="Menlo" w:eastAsia="Times New Roman" w:hAnsi="Menlo" w:cs="Menlo"/>
+          <w:color w:val="D4D4D4"/>
+          <w:sz w:val="18"/>
+          <w:szCs w:val="18"/>
+        </w:rPr>
+      </w:pPr>
+      <w:r>
+        <w:rPr>
+          <w:rFonts w:ascii="Menlo" w:eastAsia="Times New Roman" w:hAnsi="Menlo" w:cs="Menlo"/>
+          <w:color w:val="D4D4D4"/>
+          <w:sz w:val="18"/>
+          <w:szCs w:val="18"/>
+        </w:rPr>
+        <w:t>    </w:t>
+      </w:r>
+      <w:r>
+        <w:rPr>
+          <w:rFonts w:ascii="Menlo" w:eastAsia="Times New Roman" w:hAnsi="Menlo" w:cs="Menlo"/>
+          <w:color w:val="C586C0"/>
+          <w:sz w:val="18"/>
+          <w:szCs w:val="18"/>
+        </w:rPr>
+        <w:t>if</w:t>
+      </w:r>
+      <w:r>
+        <w:rPr>
+          <w:rFonts w:ascii="Menlo" w:eastAsia="Times New Roman" w:hAnsi="Menlo" w:cs="Menlo"/>
+          <w:color w:val="D4D4D4"/>
+          <w:sz w:val="18"/>
+          <w:szCs w:val="18"/>
+        </w:rPr>
+        <w:t xml:space="preserve"> </w:t>
+      </w:r>
+      <w:r>
+        <w:rPr>
+          <w:rFonts w:ascii="Menlo" w:eastAsia="Times New Roman" w:hAnsi="Menlo" w:cs="Menlo"/>
+          <w:color w:val="CE9178"/>
+          <w:sz w:val="18"/>
+          <w:szCs w:val="18"/>
+        </w:rPr>
+        <w:t>"</w:t>
+      </w:r>
+      <w:proofErr w:type="spellStart"/>
+      <w:r>
+        <w:rPr>
+          <w:rFonts w:ascii="Menlo" w:eastAsia="Times New Roman" w:hAnsi="Menlo" w:cs="Menlo"/>
+          <w:color w:val="CE9178"/>
+          <w:sz w:val="18"/>
+          <w:szCs w:val="18"/>
+        </w:rPr>
+        <w:t>vedge</w:t>
+      </w:r>
+      <w:proofErr w:type="spellEnd"/>
+      <w:r>
+        <w:rPr>
+          <w:rFonts w:ascii="Menlo" w:eastAsia="Times New Roman" w:hAnsi="Menlo" w:cs="Menlo"/>
+          <w:color w:val="CE9178"/>
+          <w:sz w:val="18"/>
+          <w:szCs w:val="18"/>
+        </w:rPr>
+        <w:t>"</w:t>
+      </w:r>
+      <w:r>
+        <w:rPr>
+          <w:rFonts w:ascii="Menlo" w:eastAsia="Times New Roman" w:hAnsi="Menlo" w:cs="Menlo"/>
+          <w:color w:val="D4D4D4"/>
+          <w:sz w:val="18"/>
+          <w:szCs w:val="18"/>
+        </w:rPr>
+        <w:t xml:space="preserve"> </w:t>
+      </w:r>
+      <w:r>
+        <w:rPr>
+          <w:rFonts w:ascii="Menlo" w:eastAsia="Times New Roman" w:hAnsi="Menlo" w:cs="Menlo"/>
+          <w:color w:val="569CD6"/>
+          <w:sz w:val="18"/>
+          <w:szCs w:val="18"/>
+        </w:rPr>
+        <w:t>in</w:t>
+      </w:r>
+      <w:r>
+        <w:rPr>
+          <w:rFonts w:ascii="Menlo" w:eastAsia="Times New Roman" w:hAnsi="Menlo" w:cs="Menlo"/>
+          <w:color w:val="D4D4D4"/>
+          <w:sz w:val="18"/>
+          <w:szCs w:val="18"/>
+        </w:rPr>
+        <w:t xml:space="preserve"> devices[</w:t>
+      </w:r>
+      <w:r>
+        <w:rPr>
+          <w:rFonts w:ascii="Menlo" w:eastAsia="Times New Roman" w:hAnsi="Menlo" w:cs="Menlo"/>
+          <w:color w:val="CE9178"/>
+          <w:sz w:val="18"/>
+          <w:szCs w:val="18"/>
+        </w:rPr>
+        <w:t>"data</w:t>
+      </w:r>
       <w:proofErr w:type="gramStart"/>
       <w:r>
         <w:rPr>
           <w:rFonts w:ascii="Menlo" w:eastAsia="Times New Roman" w:hAnsi="Menlo" w:cs="Menlo"/>
-          <w:color w:val="D4D4D4"/>
-          <w:sz w:val="18"/>
-          <w:szCs w:val="18"/>
-        </w:rPr>
-        <w:t>json.loads</w:t>
-      </w:r>
-      <w:proofErr w:type="spellEnd"/>
+          <w:color w:val="CE9178"/>
+          <w:sz w:val="18"/>
+          <w:szCs w:val="18"/>
+        </w:rPr>
+        <w:t>"</w:t>
+      </w:r>
+      <w:r>
+        <w:rPr>
+          <w:rFonts w:ascii="Menlo" w:eastAsia="Times New Roman" w:hAnsi="Menlo" w:cs="Menlo"/>
+          <w:color w:val="D4D4D4"/>
+          <w:sz w:val="18"/>
+          <w:szCs w:val="18"/>
+        </w:rPr>
+        <w:t>][</w:t>
+      </w:r>
+      <w:proofErr w:type="spellStart"/>
       <w:proofErr w:type="gramEnd"/>
       <w:r>
         <w:rPr>
@@ -6350,77 +6801,76 @@
           <w:sz w:val="18"/>
           <w:szCs w:val="18"/>
         </w:rPr>
+        <w:t>i</w:t>
+      </w:r>
+      <w:proofErr w:type="spellEnd"/>
+      <w:r>
+        <w:rPr>
+          <w:rFonts w:ascii="Menlo" w:eastAsia="Times New Roman" w:hAnsi="Menlo" w:cs="Menlo"/>
+          <w:color w:val="D4D4D4"/>
+          <w:sz w:val="18"/>
+          <w:szCs w:val="18"/>
+        </w:rPr>
+        <w:t>][</w:t>
+      </w:r>
+      <w:r>
+        <w:rPr>
+          <w:rFonts w:ascii="Menlo" w:eastAsia="Times New Roman" w:hAnsi="Menlo" w:cs="Menlo"/>
+          <w:color w:val="CE9178"/>
+          <w:sz w:val="18"/>
+          <w:szCs w:val="18"/>
+        </w:rPr>
+        <w:t>"device-type"</w:t>
+      </w:r>
+      <w:r>
+        <w:rPr>
+          <w:rFonts w:ascii="Menlo" w:eastAsia="Times New Roman" w:hAnsi="Menlo" w:cs="Menlo"/>
+          <w:color w:val="D4D4D4"/>
+          <w:sz w:val="18"/>
+          <w:szCs w:val="18"/>
+        </w:rPr>
+        <w:t>]:</w:t>
+      </w:r>
+    </w:p>
+    <w:p>
+      <w:pPr>
+        <w:shd w:val="clear" w:color="auto" w:fill="1E1E1E"/>
+        <w:spacing w:line="270" w:lineRule="atLeast"/>
+        <w:rPr>
+          <w:rFonts w:ascii="Menlo" w:eastAsia="Times New Roman" w:hAnsi="Menlo" w:cs="Menlo"/>
+          <w:color w:val="D4D4D4"/>
+          <w:sz w:val="18"/>
+          <w:szCs w:val="18"/>
+        </w:rPr>
+      </w:pPr>
+      <w:r>
+        <w:rPr>
+          <w:rFonts w:ascii="Menlo" w:eastAsia="Times New Roman" w:hAnsi="Menlo" w:cs="Menlo"/>
+          <w:color w:val="D4D4D4"/>
+          <w:sz w:val="18"/>
+          <w:szCs w:val="18"/>
+        </w:rPr>
+        <w:t>        </w:t>
+      </w:r>
+      <w:proofErr w:type="gramStart"/>
+      <w:r>
+        <w:rPr>
+          <w:rFonts w:ascii="Menlo" w:eastAsia="Times New Roman" w:hAnsi="Menlo" w:cs="Menlo"/>
+          <w:color w:val="DCDCAA"/>
+          <w:sz w:val="18"/>
+          <w:szCs w:val="18"/>
+        </w:rPr>
+        <w:t>print</w:t>
+      </w:r>
+      <w:r>
+        <w:rPr>
+          <w:rFonts w:ascii="Menlo" w:eastAsia="Times New Roman" w:hAnsi="Menlo" w:cs="Menlo"/>
+          <w:color w:val="D4D4D4"/>
+          <w:sz w:val="18"/>
+          <w:szCs w:val="18"/>
+        </w:rPr>
         <w:t>(</w:t>
       </w:r>
-      <w:proofErr w:type="spellStart"/>
-      <w:r>
-        <w:rPr>
-          <w:rFonts w:ascii="Menlo" w:eastAsia="Times New Roman" w:hAnsi="Menlo" w:cs="Menlo"/>
-          <w:color w:val="D4D4D4"/>
-          <w:sz w:val="18"/>
-          <w:szCs w:val="18"/>
-        </w:rPr>
-        <w:t>myvManage.get</w:t>
-      </w:r>
-      <w:proofErr w:type="spellEnd"/>
-      <w:r>
-        <w:rPr>
-          <w:rFonts w:ascii="Menlo" w:eastAsia="Times New Roman" w:hAnsi="Menlo" w:cs="Menlo"/>
-          <w:color w:val="D4D4D4"/>
-          <w:sz w:val="18"/>
-          <w:szCs w:val="18"/>
-        </w:rPr>
-        <w:t>(</w:t>
-      </w:r>
-      <w:r>
-        <w:rPr>
-          <w:rFonts w:ascii="Menlo" w:eastAsia="Times New Roman" w:hAnsi="Menlo" w:cs="Menlo"/>
-          <w:color w:val="CE9178"/>
-          <w:sz w:val="18"/>
-          <w:szCs w:val="18"/>
-        </w:rPr>
-        <w:t>'/device'</w:t>
-      </w:r>
-      <w:r>
-        <w:rPr>
-          <w:rFonts w:ascii="Menlo" w:eastAsia="Times New Roman" w:hAnsi="Menlo" w:cs="Menlo"/>
-          <w:color w:val="D4D4D4"/>
-          <w:sz w:val="18"/>
-          <w:szCs w:val="18"/>
-        </w:rPr>
-        <w:t>))</w:t>
-      </w:r>
-    </w:p>
-    <w:p>
-      <w:pPr>
-        <w:shd w:val="clear" w:color="auto" w:fill="1E1E1E"/>
-        <w:spacing w:line="270" w:lineRule="atLeast"/>
-        <w:rPr>
-          <w:rFonts w:ascii="Menlo" w:eastAsia="Times New Roman" w:hAnsi="Menlo" w:cs="Menlo"/>
-          <w:color w:val="D4D4D4"/>
-          <w:sz w:val="18"/>
-          <w:szCs w:val="18"/>
-        </w:rPr>
-      </w:pPr>
-      <w:proofErr w:type="gramStart"/>
-      <w:r>
-        <w:rPr>
-          <w:rFonts w:ascii="Menlo" w:eastAsia="Times New Roman" w:hAnsi="Menlo" w:cs="Menlo"/>
-          <w:color w:val="DCDCAA"/>
-          <w:sz w:val="18"/>
-          <w:szCs w:val="18"/>
-        </w:rPr>
-        <w:t>print</w:t>
-      </w:r>
-      <w:r>
-        <w:rPr>
-          <w:rFonts w:ascii="Menlo" w:eastAsia="Times New Roman" w:hAnsi="Menlo" w:cs="Menlo"/>
-          <w:color w:val="D4D4D4"/>
-          <w:sz w:val="18"/>
-          <w:szCs w:val="18"/>
-        </w:rPr>
-        <w:t>(</w:t>
-      </w:r>
       <w:proofErr w:type="gramEnd"/>
       <w:r>
         <w:rPr>
@@ -6434,82 +6884,12 @@
       <w:r>
         <w:rPr>
           <w:rFonts w:ascii="Menlo" w:eastAsia="Times New Roman" w:hAnsi="Menlo" w:cs="Menlo"/>
-          <w:color w:val="D7BA7D"/>
-          <w:sz w:val="18"/>
-          <w:szCs w:val="18"/>
-        </w:rPr>
-        <w:t>\</w:t>
-      </w:r>
-      <w:proofErr w:type="spellStart"/>
-      <w:r>
-        <w:rPr>
-          <w:rFonts w:ascii="Menlo" w:eastAsia="Times New Roman" w:hAnsi="Menlo" w:cs="Menlo"/>
-          <w:color w:val="D7BA7D"/>
-          <w:sz w:val="18"/>
-          <w:szCs w:val="18"/>
-        </w:rPr>
-        <w:t>n</w:t>
-      </w:r>
-      <w:r>
-        <w:rPr>
-          <w:rFonts w:ascii="Menlo" w:eastAsia="Times New Roman" w:hAnsi="Menlo" w:cs="Menlo"/>
-          <w:color w:val="CE9178"/>
-          <w:sz w:val="18"/>
-          <w:szCs w:val="18"/>
-        </w:rPr>
-        <w:t>List</w:t>
-      </w:r>
-      <w:proofErr w:type="spellEnd"/>
-      <w:r>
-        <w:rPr>
-          <w:rFonts w:ascii="Menlo" w:eastAsia="Times New Roman" w:hAnsi="Menlo" w:cs="Menlo"/>
-          <w:color w:val="CE9178"/>
-          <w:sz w:val="18"/>
-          <w:szCs w:val="18"/>
-        </w:rPr>
-        <w:t xml:space="preserve"> of devices:'</w:t>
-      </w:r>
-      <w:r>
-        <w:rPr>
-          <w:rFonts w:ascii="Menlo" w:eastAsia="Times New Roman" w:hAnsi="Menlo" w:cs="Menlo"/>
-          <w:color w:val="D4D4D4"/>
-          <w:sz w:val="18"/>
-          <w:szCs w:val="18"/>
-        </w:rPr>
-        <w:t>)</w:t>
-      </w:r>
-    </w:p>
-    <w:p>
-      <w:pPr>
-        <w:shd w:val="clear" w:color="auto" w:fill="1E1E1E"/>
-        <w:spacing w:line="270" w:lineRule="atLeast"/>
-        <w:rPr>
-          <w:rFonts w:ascii="Menlo" w:eastAsia="Times New Roman" w:hAnsi="Menlo" w:cs="Menlo"/>
-          <w:color w:val="D4D4D4"/>
-          <w:sz w:val="18"/>
-          <w:szCs w:val="18"/>
-        </w:rPr>
-      </w:pPr>
-      <w:proofErr w:type="gramStart"/>
-      <w:r>
-        <w:rPr>
-          <w:rFonts w:ascii="Menlo" w:eastAsia="Times New Roman" w:hAnsi="Menlo" w:cs="Menlo"/>
-          <w:color w:val="DCDCAA"/>
-          <w:sz w:val="18"/>
-          <w:szCs w:val="18"/>
-        </w:rPr>
-        <w:t>print</w:t>
-      </w:r>
-      <w:r>
-        <w:rPr>
-          <w:rFonts w:ascii="Menlo" w:eastAsia="Times New Roman" w:hAnsi="Menlo" w:cs="Menlo"/>
-          <w:color w:val="D4D4D4"/>
-          <w:sz w:val="18"/>
-          <w:szCs w:val="18"/>
-        </w:rPr>
-        <w:t>(</w:t>
-      </w:r>
-      <w:proofErr w:type="gramEnd"/>
+          <w:color w:val="569CD6"/>
+          <w:sz w:val="18"/>
+          <w:szCs w:val="18"/>
+        </w:rPr>
+        <w:t>%-18s%-12s%-40s</w:t>
+      </w:r>
       <w:r>
         <w:rPr>
           <w:rFonts w:ascii="Menlo" w:eastAsia="Times New Roman" w:hAnsi="Menlo" w:cs="Menlo"/>
@@ -6522,113 +6902,29 @@
       <w:r>
         <w:rPr>
           <w:rFonts w:ascii="Menlo" w:eastAsia="Times New Roman" w:hAnsi="Menlo" w:cs="Menlo"/>
-          <w:color w:val="569CD6"/>
-          <w:sz w:val="18"/>
-          <w:szCs w:val="18"/>
-        </w:rPr>
-        <w:t>%-18s%-12s%-40s</w:t>
-      </w:r>
-      <w:r>
-        <w:rPr>
-          <w:rFonts w:ascii="Menlo" w:eastAsia="Times New Roman" w:hAnsi="Menlo" w:cs="Menlo"/>
-          <w:color w:val="CE9178"/>
-          <w:sz w:val="18"/>
-          <w:szCs w:val="18"/>
-        </w:rPr>
-        <w:t>'</w:t>
-      </w:r>
-      <w:r>
-        <w:rPr>
-          <w:rFonts w:ascii="Menlo" w:eastAsia="Times New Roman" w:hAnsi="Menlo" w:cs="Menlo"/>
-          <w:color w:val="D4D4D4"/>
-          <w:sz w:val="18"/>
-          <w:szCs w:val="18"/>
-        </w:rPr>
-        <w:t xml:space="preserve"> % (</w:t>
-      </w:r>
-      <w:r>
-        <w:rPr>
-          <w:rFonts w:ascii="Menlo" w:eastAsia="Times New Roman" w:hAnsi="Menlo" w:cs="Menlo"/>
-          <w:color w:val="CE9178"/>
-          <w:sz w:val="18"/>
-          <w:szCs w:val="18"/>
-        </w:rPr>
-        <w:t>'System IP'</w:t>
-      </w:r>
-      <w:r>
-        <w:rPr>
-          <w:rFonts w:ascii="Menlo" w:eastAsia="Times New Roman" w:hAnsi="Menlo" w:cs="Menlo"/>
-          <w:color w:val="D4D4D4"/>
-          <w:sz w:val="18"/>
-          <w:szCs w:val="18"/>
-        </w:rPr>
-        <w:t xml:space="preserve">, </w:t>
-      </w:r>
-      <w:r>
-        <w:rPr>
-          <w:rFonts w:ascii="Menlo" w:eastAsia="Times New Roman" w:hAnsi="Menlo" w:cs="Menlo"/>
-          <w:color w:val="CE9178"/>
-          <w:sz w:val="18"/>
-          <w:szCs w:val="18"/>
-        </w:rPr>
-        <w:t>'Site-ID'</w:t>
-      </w:r>
-      <w:r>
-        <w:rPr>
-          <w:rFonts w:ascii="Menlo" w:eastAsia="Times New Roman" w:hAnsi="Menlo" w:cs="Menlo"/>
-          <w:color w:val="D4D4D4"/>
-          <w:sz w:val="18"/>
-          <w:szCs w:val="18"/>
-        </w:rPr>
-        <w:t xml:space="preserve">, </w:t>
-      </w:r>
-      <w:r>
-        <w:rPr>
-          <w:rFonts w:ascii="Menlo" w:eastAsia="Times New Roman" w:hAnsi="Menlo" w:cs="Menlo"/>
-          <w:color w:val="CE9178"/>
-          <w:sz w:val="18"/>
-          <w:szCs w:val="18"/>
-        </w:rPr>
-        <w:t>'UUID'</w:t>
-      </w:r>
-      <w:r>
-        <w:rPr>
-          <w:rFonts w:ascii="Menlo" w:eastAsia="Times New Roman" w:hAnsi="Menlo" w:cs="Menlo"/>
-          <w:color w:val="D4D4D4"/>
-          <w:sz w:val="18"/>
-          <w:szCs w:val="18"/>
-        </w:rPr>
-        <w:t>))</w:t>
-      </w:r>
-    </w:p>
-    <w:p>
-      <w:pPr>
-        <w:shd w:val="clear" w:color="auto" w:fill="1E1E1E"/>
-        <w:spacing w:line="270" w:lineRule="atLeast"/>
-        <w:rPr>
-          <w:rFonts w:ascii="Menlo" w:eastAsia="Times New Roman" w:hAnsi="Menlo" w:cs="Menlo"/>
-          <w:color w:val="D4D4D4"/>
-          <w:sz w:val="18"/>
-          <w:szCs w:val="18"/>
-        </w:rPr>
-      </w:pPr>
-      <w:r>
-        <w:rPr>
-          <w:rFonts w:ascii="Menlo" w:eastAsia="Times New Roman" w:hAnsi="Menlo" w:cs="Menlo"/>
-          <w:color w:val="C586C0"/>
-          <w:sz w:val="18"/>
-          <w:szCs w:val="18"/>
-        </w:rPr>
-        <w:t>for</w:t>
-      </w:r>
-      <w:r>
-        <w:rPr>
-          <w:rFonts w:ascii="Menlo" w:eastAsia="Times New Roman" w:hAnsi="Menlo" w:cs="Menlo"/>
-          <w:color w:val="D4D4D4"/>
-          <w:sz w:val="18"/>
-          <w:szCs w:val="18"/>
-        </w:rPr>
-        <w:t xml:space="preserve"> </w:t>
+          <w:color w:val="D4D4D4"/>
+          <w:sz w:val="18"/>
+          <w:szCs w:val="18"/>
+        </w:rPr>
+        <w:t xml:space="preserve"> % (devices[</w:t>
+      </w:r>
+      <w:r>
+        <w:rPr>
+          <w:rFonts w:ascii="Menlo" w:eastAsia="Times New Roman" w:hAnsi="Menlo" w:cs="Menlo"/>
+          <w:color w:val="CE9178"/>
+          <w:sz w:val="18"/>
+          <w:szCs w:val="18"/>
+        </w:rPr>
+        <w:t>"data"</w:t>
+      </w:r>
+      <w:r>
+        <w:rPr>
+          <w:rFonts w:ascii="Menlo" w:eastAsia="Times New Roman" w:hAnsi="Menlo" w:cs="Menlo"/>
+          <w:color w:val="D4D4D4"/>
+          <w:sz w:val="18"/>
+          <w:szCs w:val="18"/>
+        </w:rPr>
+        <w:t>][</w:t>
       </w:r>
       <w:proofErr w:type="spellStart"/>
       <w:r>
@@ -6648,81 +6944,45 @@
           <w:sz w:val="18"/>
           <w:szCs w:val="18"/>
         </w:rPr>
-        <w:t xml:space="preserve"> </w:t>
-      </w:r>
-      <w:r>
-        <w:rPr>
-          <w:rFonts w:ascii="Menlo" w:eastAsia="Times New Roman" w:hAnsi="Menlo" w:cs="Menlo"/>
-          <w:color w:val="569CD6"/>
-          <w:sz w:val="18"/>
-          <w:szCs w:val="18"/>
-        </w:rPr>
-        <w:t>in</w:t>
-      </w:r>
-      <w:r>
-        <w:rPr>
-          <w:rFonts w:ascii="Menlo" w:eastAsia="Times New Roman" w:hAnsi="Menlo" w:cs="Menlo"/>
-          <w:color w:val="D4D4D4"/>
-          <w:sz w:val="18"/>
-          <w:szCs w:val="18"/>
-        </w:rPr>
-        <w:t xml:space="preserve"> </w:t>
-      </w:r>
-      <w:r>
-        <w:rPr>
-          <w:rFonts w:ascii="Menlo" w:eastAsia="Times New Roman" w:hAnsi="Menlo" w:cs="Menlo"/>
-          <w:color w:val="DCDCAA"/>
-          <w:sz w:val="18"/>
-          <w:szCs w:val="18"/>
-        </w:rPr>
-        <w:t>range</w:t>
-      </w:r>
-      <w:r>
-        <w:rPr>
-          <w:rFonts w:ascii="Menlo" w:eastAsia="Times New Roman" w:hAnsi="Menlo" w:cs="Menlo"/>
-          <w:color w:val="D4D4D4"/>
-          <w:sz w:val="18"/>
-          <w:szCs w:val="18"/>
-        </w:rPr>
-        <w:t xml:space="preserve"> (</w:t>
-      </w:r>
-      <w:proofErr w:type="gramStart"/>
-      <w:r>
-        <w:rPr>
-          <w:rFonts w:ascii="Menlo" w:eastAsia="Times New Roman" w:hAnsi="Menlo" w:cs="Menlo"/>
-          <w:color w:val="B5CEA8"/>
-          <w:sz w:val="18"/>
-          <w:szCs w:val="18"/>
-        </w:rPr>
-        <w:t>0</w:t>
-      </w:r>
-      <w:r>
-        <w:rPr>
-          <w:rFonts w:ascii="Menlo" w:eastAsia="Times New Roman" w:hAnsi="Menlo" w:cs="Menlo"/>
-          <w:color w:val="D4D4D4"/>
-          <w:sz w:val="18"/>
-          <w:szCs w:val="18"/>
-        </w:rPr>
-        <w:t>,</w:t>
-      </w:r>
-      <w:r>
-        <w:rPr>
-          <w:rFonts w:ascii="Menlo" w:eastAsia="Times New Roman" w:hAnsi="Menlo" w:cs="Menlo"/>
-          <w:color w:val="DCDCAA"/>
-          <w:sz w:val="18"/>
-          <w:szCs w:val="18"/>
-        </w:rPr>
-        <w:t>len</w:t>
-      </w:r>
-      <w:proofErr w:type="gramEnd"/>
-      <w:r>
-        <w:rPr>
-          <w:rFonts w:ascii="Menlo" w:eastAsia="Times New Roman" w:hAnsi="Menlo" w:cs="Menlo"/>
-          <w:color w:val="D4D4D4"/>
-          <w:sz w:val="18"/>
-          <w:szCs w:val="18"/>
-        </w:rPr>
-        <w:t>(devices[</w:t>
+        <w:t>][</w:t>
+      </w:r>
+      <w:r>
+        <w:rPr>
+          <w:rFonts w:ascii="Menlo" w:eastAsia="Times New Roman" w:hAnsi="Menlo" w:cs="Menlo"/>
+          <w:color w:val="CE9178"/>
+          <w:sz w:val="18"/>
+          <w:szCs w:val="18"/>
+        </w:rPr>
+        <w:t>"system-</w:t>
+      </w:r>
+      <w:proofErr w:type="spellStart"/>
+      <w:r>
+        <w:rPr>
+          <w:rFonts w:ascii="Menlo" w:eastAsia="Times New Roman" w:hAnsi="Menlo" w:cs="Menlo"/>
+          <w:color w:val="CE9178"/>
+          <w:sz w:val="18"/>
+          <w:szCs w:val="18"/>
+        </w:rPr>
+        <w:t>ip</w:t>
+      </w:r>
+      <w:proofErr w:type="spellEnd"/>
+      <w:r>
+        <w:rPr>
+          <w:rFonts w:ascii="Menlo" w:eastAsia="Times New Roman" w:hAnsi="Menlo" w:cs="Menlo"/>
+          <w:color w:val="CE9178"/>
+          <w:sz w:val="18"/>
+          <w:szCs w:val="18"/>
+        </w:rPr>
+        <w:t>"</w:t>
+      </w:r>
+      <w:r>
+        <w:rPr>
+          <w:rFonts w:ascii="Menlo" w:eastAsia="Times New Roman" w:hAnsi="Menlo" w:cs="Menlo"/>
+          <w:color w:val="D4D4D4"/>
+          <w:sz w:val="18"/>
+          <w:szCs w:val="18"/>
+        </w:rPr>
+        <w:t>], devices[</w:t>
       </w:r>
       <w:r>
         <w:rPr>
@@ -6740,64 +7000,83 @@
           <w:sz w:val="18"/>
           <w:szCs w:val="18"/>
         </w:rPr>
-        <w:t>])-</w:t>
-      </w:r>
-      <w:r>
-        <w:rPr>
-          <w:rFonts w:ascii="Menlo" w:eastAsia="Times New Roman" w:hAnsi="Menlo" w:cs="Menlo"/>
-          <w:color w:val="B5CEA8"/>
-          <w:sz w:val="18"/>
-          <w:szCs w:val="18"/>
-        </w:rPr>
-        <w:t>1</w:t>
-      </w:r>
-      <w:r>
-        <w:rPr>
-          <w:rFonts w:ascii="Menlo" w:eastAsia="Times New Roman" w:hAnsi="Menlo" w:cs="Menlo"/>
-          <w:color w:val="D4D4D4"/>
-          <w:sz w:val="18"/>
-          <w:szCs w:val="18"/>
-        </w:rPr>
-        <w:t>):</w:t>
-      </w:r>
-    </w:p>
-    <w:p>
-      <w:pPr>
-        <w:shd w:val="clear" w:color="auto" w:fill="1E1E1E"/>
-        <w:spacing w:line="270" w:lineRule="atLeast"/>
-        <w:rPr>
-          <w:rFonts w:ascii="Menlo" w:eastAsia="Times New Roman" w:hAnsi="Menlo" w:cs="Menlo"/>
-          <w:color w:val="D4D4D4"/>
-          <w:sz w:val="18"/>
-          <w:szCs w:val="18"/>
-        </w:rPr>
-      </w:pPr>
-      <w:r>
-        <w:rPr>
-          <w:rFonts w:ascii="Menlo" w:eastAsia="Times New Roman" w:hAnsi="Menlo" w:cs="Menlo"/>
-          <w:color w:val="D4D4D4"/>
-          <w:sz w:val="18"/>
-          <w:szCs w:val="18"/>
-        </w:rPr>
-        <w:t>    </w:t>
-      </w:r>
-      <w:r>
-        <w:rPr>
-          <w:rFonts w:ascii="Menlo" w:eastAsia="Times New Roman" w:hAnsi="Menlo" w:cs="Menlo"/>
-          <w:color w:val="C586C0"/>
-          <w:sz w:val="18"/>
-          <w:szCs w:val="18"/>
-        </w:rPr>
-        <w:t>if</w:t>
-      </w:r>
-      <w:r>
-        <w:rPr>
-          <w:rFonts w:ascii="Menlo" w:eastAsia="Times New Roman" w:hAnsi="Menlo" w:cs="Menlo"/>
-          <w:color w:val="D4D4D4"/>
-          <w:sz w:val="18"/>
-          <w:szCs w:val="18"/>
-        </w:rPr>
-        <w:t xml:space="preserve"> </w:t>
+        <w:t>][</w:t>
+      </w:r>
+      <w:proofErr w:type="spellStart"/>
+      <w:r>
+        <w:rPr>
+          <w:rFonts w:ascii="Menlo" w:eastAsia="Times New Roman" w:hAnsi="Menlo" w:cs="Menlo"/>
+          <w:color w:val="D4D4D4"/>
+          <w:sz w:val="18"/>
+          <w:szCs w:val="18"/>
+        </w:rPr>
+        <w:t>i</w:t>
+      </w:r>
+      <w:proofErr w:type="spellEnd"/>
+      <w:r>
+        <w:rPr>
+          <w:rFonts w:ascii="Menlo" w:eastAsia="Times New Roman" w:hAnsi="Menlo" w:cs="Menlo"/>
+          <w:color w:val="D4D4D4"/>
+          <w:sz w:val="18"/>
+          <w:szCs w:val="18"/>
+        </w:rPr>
+        <w:t>][</w:t>
+      </w:r>
+      <w:r>
+        <w:rPr>
+          <w:rFonts w:ascii="Menlo" w:eastAsia="Times New Roman" w:hAnsi="Menlo" w:cs="Menlo"/>
+          <w:color w:val="CE9178"/>
+          <w:sz w:val="18"/>
+          <w:szCs w:val="18"/>
+        </w:rPr>
+        <w:t>"site-id"</w:t>
+      </w:r>
+      <w:r>
+        <w:rPr>
+          <w:rFonts w:ascii="Menlo" w:eastAsia="Times New Roman" w:hAnsi="Menlo" w:cs="Menlo"/>
+          <w:color w:val="D4D4D4"/>
+          <w:sz w:val="18"/>
+          <w:szCs w:val="18"/>
+        </w:rPr>
+        <w:t>], devices[</w:t>
+      </w:r>
+      <w:r>
+        <w:rPr>
+          <w:rFonts w:ascii="Menlo" w:eastAsia="Times New Roman" w:hAnsi="Menlo" w:cs="Menlo"/>
+          <w:color w:val="CE9178"/>
+          <w:sz w:val="18"/>
+          <w:szCs w:val="18"/>
+        </w:rPr>
+        <w:t>"data"</w:t>
+      </w:r>
+      <w:r>
+        <w:rPr>
+          <w:rFonts w:ascii="Menlo" w:eastAsia="Times New Roman" w:hAnsi="Menlo" w:cs="Menlo"/>
+          <w:color w:val="D4D4D4"/>
+          <w:sz w:val="18"/>
+          <w:szCs w:val="18"/>
+        </w:rPr>
+        <w:t>][</w:t>
+      </w:r>
+      <w:proofErr w:type="spellStart"/>
+      <w:r>
+        <w:rPr>
+          <w:rFonts w:ascii="Menlo" w:eastAsia="Times New Roman" w:hAnsi="Menlo" w:cs="Menlo"/>
+          <w:color w:val="D4D4D4"/>
+          <w:sz w:val="18"/>
+          <w:szCs w:val="18"/>
+        </w:rPr>
+        <w:t>i</w:t>
+      </w:r>
+      <w:proofErr w:type="spellEnd"/>
+      <w:r>
+        <w:rPr>
+          <w:rFonts w:ascii="Menlo" w:eastAsia="Times New Roman" w:hAnsi="Menlo" w:cs="Menlo"/>
+          <w:color w:val="D4D4D4"/>
+          <w:sz w:val="18"/>
+          <w:szCs w:val="18"/>
+        </w:rPr>
+        <w:t>][</w:t>
       </w:r>
       <w:r>
         <w:rPr>
@@ -6816,7 +7095,7 @@
           <w:sz w:val="18"/>
           <w:szCs w:val="18"/>
         </w:rPr>
-        <w:t>vedge</w:t>
+        <w:t>uuid</w:t>
       </w:r>
       <w:proofErr w:type="spellEnd"/>
       <w:r>
@@ -6835,376 +7114,6 @@
           <w:sz w:val="18"/>
           <w:szCs w:val="18"/>
         </w:rPr>
-        <w:t xml:space="preserve"> </w:t>
-      </w:r>
-      <w:r>
-        <w:rPr>
-          <w:rFonts w:ascii="Menlo" w:eastAsia="Times New Roman" w:hAnsi="Menlo" w:cs="Menlo"/>
-          <w:color w:val="569CD6"/>
-          <w:sz w:val="18"/>
-          <w:szCs w:val="18"/>
-        </w:rPr>
-        <w:t>in</w:t>
-      </w:r>
-      <w:r>
-        <w:rPr>
-          <w:rFonts w:ascii="Menlo" w:eastAsia="Times New Roman" w:hAnsi="Menlo" w:cs="Menlo"/>
-          <w:color w:val="D4D4D4"/>
-          <w:sz w:val="18"/>
-          <w:szCs w:val="18"/>
-        </w:rPr>
-        <w:t xml:space="preserve"> devices[</w:t>
-      </w:r>
-      <w:r>
-        <w:rPr>
-          <w:rFonts w:ascii="Menlo" w:eastAsia="Times New Roman" w:hAnsi="Menlo" w:cs="Menlo"/>
-          <w:color w:val="CE9178"/>
-          <w:sz w:val="18"/>
-          <w:szCs w:val="18"/>
-        </w:rPr>
-        <w:t>"data</w:t>
-      </w:r>
-      <w:proofErr w:type="gramStart"/>
-      <w:r>
-        <w:rPr>
-          <w:rFonts w:ascii="Menlo" w:eastAsia="Times New Roman" w:hAnsi="Menlo" w:cs="Menlo"/>
-          <w:color w:val="CE9178"/>
-          <w:sz w:val="18"/>
-          <w:szCs w:val="18"/>
-        </w:rPr>
-        <w:t>"</w:t>
-      </w:r>
-      <w:r>
-        <w:rPr>
-          <w:rFonts w:ascii="Menlo" w:eastAsia="Times New Roman" w:hAnsi="Menlo" w:cs="Menlo"/>
-          <w:color w:val="D4D4D4"/>
-          <w:sz w:val="18"/>
-          <w:szCs w:val="18"/>
-        </w:rPr>
-        <w:t>][</w:t>
-      </w:r>
-      <w:proofErr w:type="spellStart"/>
-      <w:proofErr w:type="gramEnd"/>
-      <w:r>
-        <w:rPr>
-          <w:rFonts w:ascii="Menlo" w:eastAsia="Times New Roman" w:hAnsi="Menlo" w:cs="Menlo"/>
-          <w:color w:val="D4D4D4"/>
-          <w:sz w:val="18"/>
-          <w:szCs w:val="18"/>
-        </w:rPr>
-        <w:t>i</w:t>
-      </w:r>
-      <w:proofErr w:type="spellEnd"/>
-      <w:r>
-        <w:rPr>
-          <w:rFonts w:ascii="Menlo" w:eastAsia="Times New Roman" w:hAnsi="Menlo" w:cs="Menlo"/>
-          <w:color w:val="D4D4D4"/>
-          <w:sz w:val="18"/>
-          <w:szCs w:val="18"/>
-        </w:rPr>
-        <w:t>][</w:t>
-      </w:r>
-      <w:r>
-        <w:rPr>
-          <w:rFonts w:ascii="Menlo" w:eastAsia="Times New Roman" w:hAnsi="Menlo" w:cs="Menlo"/>
-          <w:color w:val="CE9178"/>
-          <w:sz w:val="18"/>
-          <w:szCs w:val="18"/>
-        </w:rPr>
-        <w:t>"device-type"</w:t>
-      </w:r>
-      <w:r>
-        <w:rPr>
-          <w:rFonts w:ascii="Menlo" w:eastAsia="Times New Roman" w:hAnsi="Menlo" w:cs="Menlo"/>
-          <w:color w:val="D4D4D4"/>
-          <w:sz w:val="18"/>
-          <w:szCs w:val="18"/>
-        </w:rPr>
-        <w:t>]:</w:t>
-      </w:r>
-    </w:p>
-    <w:p>
-      <w:pPr>
-        <w:shd w:val="clear" w:color="auto" w:fill="1E1E1E"/>
-        <w:spacing w:line="270" w:lineRule="atLeast"/>
-        <w:rPr>
-          <w:rFonts w:ascii="Menlo" w:eastAsia="Times New Roman" w:hAnsi="Menlo" w:cs="Menlo"/>
-          <w:color w:val="D4D4D4"/>
-          <w:sz w:val="18"/>
-          <w:szCs w:val="18"/>
-        </w:rPr>
-      </w:pPr>
-      <w:r>
-        <w:rPr>
-          <w:rFonts w:ascii="Menlo" w:eastAsia="Times New Roman" w:hAnsi="Menlo" w:cs="Menlo"/>
-          <w:color w:val="D4D4D4"/>
-          <w:sz w:val="18"/>
-          <w:szCs w:val="18"/>
-        </w:rPr>
-        <w:t>        </w:t>
-      </w:r>
-      <w:proofErr w:type="gramStart"/>
-      <w:r>
-        <w:rPr>
-          <w:rFonts w:ascii="Menlo" w:eastAsia="Times New Roman" w:hAnsi="Menlo" w:cs="Menlo"/>
-          <w:color w:val="DCDCAA"/>
-          <w:sz w:val="18"/>
-          <w:szCs w:val="18"/>
-        </w:rPr>
-        <w:t>print</w:t>
-      </w:r>
-      <w:r>
-        <w:rPr>
-          <w:rFonts w:ascii="Menlo" w:eastAsia="Times New Roman" w:hAnsi="Menlo" w:cs="Menlo"/>
-          <w:color w:val="D4D4D4"/>
-          <w:sz w:val="18"/>
-          <w:szCs w:val="18"/>
-        </w:rPr>
-        <w:t>(</w:t>
-      </w:r>
-      <w:proofErr w:type="gramEnd"/>
-      <w:r>
-        <w:rPr>
-          <w:rFonts w:ascii="Menlo" w:eastAsia="Times New Roman" w:hAnsi="Menlo" w:cs="Menlo"/>
-          <w:color w:val="CE9178"/>
-          <w:sz w:val="18"/>
-          <w:szCs w:val="18"/>
-        </w:rPr>
-        <w:t>'</w:t>
-      </w:r>
-      <w:r>
-        <w:rPr>
-          <w:rFonts w:ascii="Menlo" w:eastAsia="Times New Roman" w:hAnsi="Menlo" w:cs="Menlo"/>
-          <w:color w:val="569CD6"/>
-          <w:sz w:val="18"/>
-          <w:szCs w:val="18"/>
-        </w:rPr>
-        <w:t>%-18s%-12s%-40s</w:t>
-      </w:r>
-      <w:r>
-        <w:rPr>
-          <w:rFonts w:ascii="Menlo" w:eastAsia="Times New Roman" w:hAnsi="Menlo" w:cs="Menlo"/>
-          <w:color w:val="CE9178"/>
-          <w:sz w:val="18"/>
-          <w:szCs w:val="18"/>
-        </w:rPr>
-        <w:t>'</w:t>
-      </w:r>
-      <w:r>
-        <w:rPr>
-          <w:rFonts w:ascii="Menlo" w:eastAsia="Times New Roman" w:hAnsi="Menlo" w:cs="Menlo"/>
-          <w:color w:val="D4D4D4"/>
-          <w:sz w:val="18"/>
-          <w:szCs w:val="18"/>
-        </w:rPr>
-        <w:t xml:space="preserve"> % (devices[</w:t>
-      </w:r>
-      <w:r>
-        <w:rPr>
-          <w:rFonts w:ascii="Menlo" w:eastAsia="Times New Roman" w:hAnsi="Menlo" w:cs="Menlo"/>
-          <w:color w:val="CE9178"/>
-          <w:sz w:val="18"/>
-          <w:szCs w:val="18"/>
-        </w:rPr>
-        <w:t>"data"</w:t>
-      </w:r>
-      <w:r>
-        <w:rPr>
-          <w:rFonts w:ascii="Menlo" w:eastAsia="Times New Roman" w:hAnsi="Menlo" w:cs="Menlo"/>
-          <w:color w:val="D4D4D4"/>
-          <w:sz w:val="18"/>
-          <w:szCs w:val="18"/>
-        </w:rPr>
-        <w:t>][</w:t>
-      </w:r>
-      <w:proofErr w:type="spellStart"/>
-      <w:r>
-        <w:rPr>
-          <w:rFonts w:ascii="Menlo" w:eastAsia="Times New Roman" w:hAnsi="Menlo" w:cs="Menlo"/>
-          <w:color w:val="D4D4D4"/>
-          <w:sz w:val="18"/>
-          <w:szCs w:val="18"/>
-        </w:rPr>
-        <w:t>i</w:t>
-      </w:r>
-      <w:proofErr w:type="spellEnd"/>
-      <w:r>
-        <w:rPr>
-          <w:rFonts w:ascii="Menlo" w:eastAsia="Times New Roman" w:hAnsi="Menlo" w:cs="Menlo"/>
-          <w:color w:val="D4D4D4"/>
-          <w:sz w:val="18"/>
-          <w:szCs w:val="18"/>
-        </w:rPr>
-        <w:t>][</w:t>
-      </w:r>
-      <w:r>
-        <w:rPr>
-          <w:rFonts w:ascii="Menlo" w:eastAsia="Times New Roman" w:hAnsi="Menlo" w:cs="Menlo"/>
-          <w:color w:val="CE9178"/>
-          <w:sz w:val="18"/>
-          <w:szCs w:val="18"/>
-        </w:rPr>
-        <w:t>"system-</w:t>
-      </w:r>
-      <w:proofErr w:type="spellStart"/>
-      <w:r>
-        <w:rPr>
-          <w:rFonts w:ascii="Menlo" w:eastAsia="Times New Roman" w:hAnsi="Menlo" w:cs="Menlo"/>
-          <w:color w:val="CE9178"/>
-          <w:sz w:val="18"/>
-          <w:szCs w:val="18"/>
-        </w:rPr>
-        <w:t>ip</w:t>
-      </w:r>
-      <w:proofErr w:type="spellEnd"/>
-      <w:r>
-        <w:rPr>
-          <w:rFonts w:ascii="Menlo" w:eastAsia="Times New Roman" w:hAnsi="Menlo" w:cs="Menlo"/>
-          <w:color w:val="CE9178"/>
-          <w:sz w:val="18"/>
-          <w:szCs w:val="18"/>
-        </w:rPr>
-        <w:t>"</w:t>
-      </w:r>
-      <w:r>
-        <w:rPr>
-          <w:rFonts w:ascii="Menlo" w:eastAsia="Times New Roman" w:hAnsi="Menlo" w:cs="Menlo"/>
-          <w:color w:val="D4D4D4"/>
-          <w:sz w:val="18"/>
-          <w:szCs w:val="18"/>
-        </w:rPr>
-        <w:t>], devices[</w:t>
-      </w:r>
-      <w:r>
-        <w:rPr>
-          <w:rFonts w:ascii="Menlo" w:eastAsia="Times New Roman" w:hAnsi="Menlo" w:cs="Menlo"/>
-          <w:color w:val="CE9178"/>
-          <w:sz w:val="18"/>
-          <w:szCs w:val="18"/>
-        </w:rPr>
-        <w:t>"data"</w:t>
-      </w:r>
-      <w:r>
-        <w:rPr>
-          <w:rFonts w:ascii="Menlo" w:eastAsia="Times New Roman" w:hAnsi="Menlo" w:cs="Menlo"/>
-          <w:color w:val="D4D4D4"/>
-          <w:sz w:val="18"/>
-          <w:szCs w:val="18"/>
-        </w:rPr>
-        <w:t>][</w:t>
-      </w:r>
-      <w:proofErr w:type="spellStart"/>
-      <w:r>
-        <w:rPr>
-          <w:rFonts w:ascii="Menlo" w:eastAsia="Times New Roman" w:hAnsi="Menlo" w:cs="Menlo"/>
-          <w:color w:val="D4D4D4"/>
-          <w:sz w:val="18"/>
-          <w:szCs w:val="18"/>
-        </w:rPr>
-        <w:t>i</w:t>
-      </w:r>
-      <w:proofErr w:type="spellEnd"/>
-      <w:r>
-        <w:rPr>
-          <w:rFonts w:ascii="Menlo" w:eastAsia="Times New Roman" w:hAnsi="Menlo" w:cs="Menlo"/>
-          <w:color w:val="D4D4D4"/>
-          <w:sz w:val="18"/>
-          <w:szCs w:val="18"/>
-        </w:rPr>
-        <w:t>][</w:t>
-      </w:r>
-      <w:r>
-        <w:rPr>
-          <w:rFonts w:ascii="Menlo" w:eastAsia="Times New Roman" w:hAnsi="Menlo" w:cs="Menlo"/>
-          <w:color w:val="CE9178"/>
-          <w:sz w:val="18"/>
-          <w:szCs w:val="18"/>
-        </w:rPr>
-        <w:t>"site-id"</w:t>
-      </w:r>
-      <w:r>
-        <w:rPr>
-          <w:rFonts w:ascii="Menlo" w:eastAsia="Times New Roman" w:hAnsi="Menlo" w:cs="Menlo"/>
-          <w:color w:val="D4D4D4"/>
-          <w:sz w:val="18"/>
-          <w:szCs w:val="18"/>
-        </w:rPr>
-        <w:t>], devices[</w:t>
-      </w:r>
-      <w:r>
-        <w:rPr>
-          <w:rFonts w:ascii="Menlo" w:eastAsia="Times New Roman" w:hAnsi="Menlo" w:cs="Menlo"/>
-          <w:color w:val="CE9178"/>
-          <w:sz w:val="18"/>
-          <w:szCs w:val="18"/>
-        </w:rPr>
-        <w:t>"data"</w:t>
-      </w:r>
-      <w:r>
-        <w:rPr>
-          <w:rFonts w:ascii="Menlo" w:eastAsia="Times New Roman" w:hAnsi="Menlo" w:cs="Menlo"/>
-          <w:color w:val="D4D4D4"/>
-          <w:sz w:val="18"/>
-          <w:szCs w:val="18"/>
-        </w:rPr>
-        <w:t>][</w:t>
-      </w:r>
-      <w:proofErr w:type="spellStart"/>
-      <w:r>
-        <w:rPr>
-          <w:rFonts w:ascii="Menlo" w:eastAsia="Times New Roman" w:hAnsi="Menlo" w:cs="Menlo"/>
-          <w:color w:val="D4D4D4"/>
-          <w:sz w:val="18"/>
-          <w:szCs w:val="18"/>
-        </w:rPr>
-        <w:t>i</w:t>
-      </w:r>
-      <w:proofErr w:type="spellEnd"/>
-      <w:r>
-        <w:rPr>
-          <w:rFonts w:ascii="Menlo" w:eastAsia="Times New Roman" w:hAnsi="Menlo" w:cs="Menlo"/>
-          <w:color w:val="D4D4D4"/>
-          <w:sz w:val="18"/>
-          <w:szCs w:val="18"/>
-        </w:rPr>
-        <w:t>][</w:t>
-      </w:r>
-      <w:r>
-        <w:rPr>
-          <w:rFonts w:ascii="Menlo" w:eastAsia="Times New Roman" w:hAnsi="Menlo" w:cs="Menlo"/>
-          <w:color w:val="CE9178"/>
-          <w:sz w:val="18"/>
-          <w:szCs w:val="18"/>
-        </w:rPr>
-        <w:t>"</w:t>
-      </w:r>
-      <w:proofErr w:type="spellStart"/>
-      <w:r>
-        <w:rPr>
-          <w:rFonts w:ascii="Menlo" w:eastAsia="Times New Roman" w:hAnsi="Menlo" w:cs="Menlo"/>
-          <w:color w:val="CE9178"/>
-          <w:sz w:val="18"/>
-          <w:szCs w:val="18"/>
-        </w:rPr>
-        <w:t>uuid</w:t>
-      </w:r>
-      <w:proofErr w:type="spellEnd"/>
-      <w:r>
-        <w:rPr>
-          <w:rFonts w:ascii="Menlo" w:eastAsia="Times New Roman" w:hAnsi="Menlo" w:cs="Menlo"/>
-          <w:color w:val="CE9178"/>
-          <w:sz w:val="18"/>
-          <w:szCs w:val="18"/>
-        </w:rPr>
-        <w:t>"</w:t>
-      </w:r>
-      <w:r>
-        <w:rPr>
-          <w:rFonts w:ascii="Menlo" w:eastAsia="Times New Roman" w:hAnsi="Menlo" w:cs="Menlo"/>
-          <w:color w:val="D4D4D4"/>
-          <w:sz w:val="18"/>
-          <w:szCs w:val="18"/>
-        </w:rPr>
         <w:t>]))</w:t>
       </w:r>
     </w:p>
@@ -7226,25 +7135,18 @@
           <w:rFonts w:asciiTheme="minorHAnsi" w:hAnsiTheme="minorHAnsi"/>
         </w:rPr>
       </w:pPr>
-      <w:bookmarkStart w:id="0" w:name="_GoBack"/>
-    </w:p>
-    <w:p>
-      <w:pPr>
-        <w:rPr>
-          <w:rFonts w:asciiTheme="minorHAnsi" w:hAnsiTheme="minorHAnsi"/>
-        </w:rPr>
-      </w:pPr>
-      <w:r>
-        <w:rPr>
-          <w:rFonts w:asciiTheme="minorHAnsi" w:hAnsiTheme="minorHAnsi"/>
-        </w:rPr>
-        <w:t xml:space="preserve">This is </w:t>
-      </w:r>
-      <w:r>
-        <w:rPr>
-          <w:rFonts w:asciiTheme="minorHAnsi" w:hAnsiTheme="minorHAnsi"/>
-        </w:rPr>
-        <w:t>the main part of the script</w:t>
+    </w:p>
+    <w:p>
+      <w:pPr>
+        <w:rPr>
+          <w:rFonts w:asciiTheme="minorHAnsi" w:hAnsiTheme="minorHAnsi"/>
+        </w:rPr>
+      </w:pPr>
+      <w:r>
+        <w:rPr>
+          <w:rFonts w:asciiTheme="minorHAnsi" w:hAnsiTheme="minorHAnsi"/>
+        </w:rPr>
+        <w:t>This is the main part of the script</w:t>
       </w:r>
       <w:r>
         <w:rPr>
@@ -7329,7 +7231,6 @@
         </w:rPr>
       </w:pPr>
     </w:p>
-    <w:bookmarkEnd w:id="0"/>
     <w:sectPr>
       <w:pgSz w:w="11900" w:h="16840"/>
       <w:pgMar w:top="1417" w:right="1701" w:bottom="1417" w:left="1701" w:header="708" w:footer="708" w:gutter="0"/>

</xml_diff>